<commit_message>
Added Linux Commands Assignment file for upload
</commit_message>
<xml_diff>
--- a/Linux_Commands_Assignment_Aryan.docx
+++ b/Linux_Commands_Assignment_Aryan.docx
@@ -9,6 +9,71 @@
       <w:r>
         <w:t>Linux Commands Practical Assignment</w:t>
       </w:r>
+    </w:p>
+    <w:p>
+      <w:pPr>
+        <w:rPr>
+          <w:b/>
+          <w:bCs/>
+          <w:color w:val="548DD4" w:themeColor="text2" w:themeTint="99"/>
+        </w:rPr>
+      </w:pPr>
+    </w:p>
+    <w:p>
+      <w:pPr>
+        <w:rPr>
+          <w:b/>
+          <w:bCs/>
+          <w:color w:val="548DD4" w:themeColor="text2" w:themeTint="99"/>
+          <w:sz w:val="28"/>
+          <w:szCs w:val="28"/>
+        </w:rPr>
+      </w:pPr>
+      <w:proofErr w:type="spellStart"/>
+      <w:r>
+        <w:rPr>
+          <w:b/>
+          <w:bCs/>
+          <w:color w:val="548DD4" w:themeColor="text2" w:themeTint="99"/>
+          <w:sz w:val="28"/>
+          <w:szCs w:val="28"/>
+        </w:rPr>
+        <w:t>Github</w:t>
+      </w:r>
+      <w:proofErr w:type="spellEnd"/>
+      <w:r>
+        <w:rPr>
+          <w:b/>
+          <w:bCs/>
+          <w:color w:val="548DD4" w:themeColor="text2" w:themeTint="99"/>
+          <w:sz w:val="28"/>
+          <w:szCs w:val="28"/>
+        </w:rPr>
+        <w:t xml:space="preserve"> repo :-</w:t>
+      </w:r>
+      <w:r>
+        <w:rPr>
+          <w:b/>
+          <w:bCs/>
+          <w:color w:val="548DD4" w:themeColor="text2" w:themeTint="99"/>
+          <w:sz w:val="28"/>
+          <w:szCs w:val="28"/>
+        </w:rPr>
+        <w:t xml:space="preserve"> </w:t>
+      </w:r>
+      <w:hyperlink r:id="rId6" w:history="1">
+        <w:r>
+          <w:rPr>
+            <w:rStyle w:val="Hyperlink"/>
+            <w:b/>
+            <w:bCs/>
+            <w:color w:val="6666FF" w:themeColor="hyperlink" w:themeTint="99"/>
+            <w:sz w:val="28"/>
+            <w:szCs w:val="28"/>
+          </w:rPr>
+          <w:t>Link</w:t>
+        </w:r>
+      </w:hyperlink>
     </w:p>
     <w:p>
       <w:pPr>
@@ -84,7 +149,7 @@
                     <pic:cNvPicPr/>
                   </pic:nvPicPr>
                   <pic:blipFill>
-                    <a:blip r:embed="rId6"/>
+                    <a:blip r:embed="rId7"/>
                     <a:stretch>
                       <a:fillRect/>
                     </a:stretch>
@@ -186,7 +251,7 @@
                     <pic:cNvPicPr/>
                   </pic:nvPicPr>
                   <pic:blipFill>
-                    <a:blip r:embed="rId7"/>
+                    <a:blip r:embed="rId8"/>
                     <a:stretch>
                       <a:fillRect/>
                     </a:stretch>
@@ -229,7 +294,7 @@
                     <pic:cNvPicPr/>
                   </pic:nvPicPr>
                   <pic:blipFill>
-                    <a:blip r:embed="rId8"/>
+                    <a:blip r:embed="rId9"/>
                     <a:stretch>
                       <a:fillRect/>
                     </a:stretch>
@@ -304,7 +369,7 @@
                     <pic:cNvPicPr/>
                   </pic:nvPicPr>
                   <pic:blipFill>
-                    <a:blip r:embed="rId9"/>
+                    <a:blip r:embed="rId10"/>
                     <a:stretch>
                       <a:fillRect/>
                     </a:stretch>
@@ -394,7 +459,7 @@
                     <pic:cNvPicPr/>
                   </pic:nvPicPr>
                   <pic:blipFill>
-                    <a:blip r:embed="rId10"/>
+                    <a:blip r:embed="rId11"/>
                     <a:stretch>
                       <a:fillRect/>
                     </a:stretch>
@@ -471,7 +536,7 @@
                     <pic:cNvPicPr/>
                   </pic:nvPicPr>
                   <pic:blipFill>
-                    <a:blip r:embed="rId11"/>
+                    <a:blip r:embed="rId12"/>
                     <a:stretch>
                       <a:fillRect/>
                     </a:stretch>
@@ -592,7 +657,7 @@
                     <pic:cNvPicPr/>
                   </pic:nvPicPr>
                   <pic:blipFill>
-                    <a:blip r:embed="rId12"/>
+                    <a:blip r:embed="rId13"/>
                     <a:stretch>
                       <a:fillRect/>
                     </a:stretch>
@@ -672,7 +737,7 @@
                     <pic:cNvPicPr/>
                   </pic:nvPicPr>
                   <pic:blipFill>
-                    <a:blip r:embed="rId13"/>
+                    <a:blip r:embed="rId14"/>
                     <a:stretch>
                       <a:fillRect/>
                     </a:stretch>
@@ -744,7 +809,7 @@
                     <pic:cNvPicPr/>
                   </pic:nvPicPr>
                   <pic:blipFill>
-                    <a:blip r:embed="rId14"/>
+                    <a:blip r:embed="rId15"/>
                     <a:stretch>
                       <a:fillRect/>
                     </a:stretch>
@@ -1586,6 +1651,7 @@
   <w:style w:type="character" w:default="1" w:styleId="DefaultParagraphFont">
     <w:name w:val="Default Paragraph Font"/>
     <w:uiPriority w:val="1"/>
+    <w:semiHidden/>
     <w:unhideWhenUsed/>
   </w:style>
   <w:style w:type="table" w:default="1" w:styleId="TableNormal">
@@ -12361,6 +12427,29 @@
         <w:shd w:val="clear" w:color="auto" w:fill="FBCAA2" w:themeFill="accent6" w:themeFillTint="7F"/>
       </w:tcPr>
     </w:tblStylePr>
+  </w:style>
+  <w:style w:type="character" w:styleId="Hyperlink">
+    <w:name w:val="Hyperlink"/>
+    <w:basedOn w:val="DefaultParagraphFont"/>
+    <w:uiPriority w:val="99"/>
+    <w:unhideWhenUsed/>
+    <w:rsid w:val="00712BF1"/>
+    <w:rPr>
+      <w:color w:val="0000FF" w:themeColor="hyperlink"/>
+      <w:u w:val="single"/>
+    </w:rPr>
+  </w:style>
+  <w:style w:type="character" w:styleId="UnresolvedMention">
+    <w:name w:val="Unresolved Mention"/>
+    <w:basedOn w:val="DefaultParagraphFont"/>
+    <w:uiPriority w:val="99"/>
+    <w:semiHidden/>
+    <w:unhideWhenUsed/>
+    <w:rsid w:val="00712BF1"/>
+    <w:rPr>
+      <w:color w:val="605E5C"/>
+      <w:shd w:val="clear" w:color="auto" w:fill="E1DFDD"/>
+    </w:rPr>
   </w:style>
 </w:styles>
 </file>

</xml_diff>